<commit_message>
Update the social media link; update the recent Xron project and fix the bib reference box
</commit_message>
<xml_diff>
--- a/files/CV_US.docx
+++ b/files/CV_US.docx
@@ -179,23 +179,7 @@
         <w:jc w:val="both"/>
       </w:pPr>
       <w:r>
-        <w:t xml:space="preserve">Adapted an </w:t>
-      </w:r>
-      <w:proofErr w:type="gramStart"/>
-      <w:r>
-        <w:t>E(</w:t>
-      </w:r>
-      <w:proofErr w:type="gramEnd"/>
-      <w:r>
-        <w:t xml:space="preserve">3) equivalent graph neural network with probabilistic diffusion model to generate small molecules with high binding affinity to given target protein pocket and high </w:t>
-      </w:r>
-      <w:proofErr w:type="spellStart"/>
-      <w:r>
-        <w:t>druggability</w:t>
-      </w:r>
-      <w:proofErr w:type="spellEnd"/>
-      <w:r>
-        <w:t>.</w:t>
+        <w:t>Adapted an E(3) equivalent graph neural network with probabilistic diffusion model to generate small molecules with high binding affinity to given target protein pocket and high druggability.</w:t>
       </w:r>
     </w:p>
     <w:p>
@@ -264,15 +248,7 @@
         <w:jc w:val="both"/>
       </w:pPr>
       <w:r>
-        <w:t xml:space="preserve">Introduced </w:t>
-      </w:r>
-      <w:proofErr w:type="spellStart"/>
-      <w:r>
-        <w:t>Xron</w:t>
-      </w:r>
-      <w:proofErr w:type="spellEnd"/>
-      <w:r>
-        <w:t>, an interpretable hybrid deep learning model combining non-homogeneous Hidden Markov Model (NHMM) and Convolutional-Recurrent Neural Network (CRNN) that achieve accurate detection of m6A modification in RNA. Obtained a 22% and 7% relative improvement on Yeast and human HEK293T cell lines compared to state-of-the-art.</w:t>
+        <w:t>Introduced Xron, an interpretable hybrid deep learning model combining non-homogeneous Hidden Markov Model (NHMM) and Convolutional-Recurrent Neural Network (CRNN) that achieve accurate detection of m6A modification in RNA. Obtained a 22% and 7% relative improvement on Yeast and human HEK293T cell lines compared to state-of-the-art.</w:t>
       </w:r>
     </w:p>
     <w:p>
@@ -542,15 +518,7 @@
         <w:t>I</w:t>
       </w:r>
       <w:r>
-        <w:t xml:space="preserve">dentified 3 novel convolutional neural layer structures using neural architecture search, achieved better performance than usual residual connection layer on several common tasks in </w:t>
-      </w:r>
-      <w:proofErr w:type="spellStart"/>
-      <w:r>
-        <w:t>openAI</w:t>
-      </w:r>
-      <w:proofErr w:type="spellEnd"/>
-      <w:r>
-        <w:t xml:space="preserve"> gym library with 20% fewer parameters.</w:t>
+        <w:t>dentified 3 novel convolutional neural layer structures using neural architecture search, achieved better performance than usual residual connection layer on several common tasks in openAI gym library with 20% fewer parameters.</w:t>
       </w:r>
     </w:p>
     <w:p>
@@ -574,16 +542,8 @@
         <w:rPr>
           <w:b/>
         </w:rPr>
-        <w:t xml:space="preserve">Masters Research Project, Using Machine learning algorithm in Nanopore </w:t>
-      </w:r>
-      <w:proofErr w:type="spellStart"/>
-      <w:r>
-        <w:rPr>
-          <w:b/>
-        </w:rPr>
-        <w:t>Basecalling</w:t>
-      </w:r>
-      <w:proofErr w:type="spellEnd"/>
+        <w:t>Masters Research Project, Using Machine learning algorithm in Nanopore Basecalling</w:t>
+      </w:r>
       <w:r>
         <w:tab/>
         <w:t>2017-02 - 2018-07</w:t>
@@ -616,15 +576,7 @@
         <w:jc w:val="both"/>
       </w:pPr>
       <w:r>
-        <w:t xml:space="preserve">Built a deep learning-based </w:t>
-      </w:r>
-      <w:proofErr w:type="spellStart"/>
-      <w:r>
-        <w:t>basecaller</w:t>
-      </w:r>
-      <w:proofErr w:type="spellEnd"/>
-      <w:r>
-        <w:t xml:space="preserve"> </w:t>
+        <w:t xml:space="preserve">Built a deep learning-based basecaller </w:t>
       </w:r>
       <w:r>
         <w:rPr>
@@ -634,23 +586,7 @@
         <w:t xml:space="preserve">Chiron </w:t>
       </w:r>
       <w:r>
-        <w:t xml:space="preserve">using </w:t>
-      </w:r>
-      <w:proofErr w:type="spellStart"/>
-      <w:r>
-        <w:t>Tensorflow</w:t>
-      </w:r>
-      <w:proofErr w:type="spellEnd"/>
-      <w:r>
-        <w:t xml:space="preserve">, for Oxford Nanopore sequencer </w:t>
-      </w:r>
-      <w:proofErr w:type="spellStart"/>
-      <w:r>
-        <w:t>basecalling</w:t>
-      </w:r>
-      <w:proofErr w:type="spellEnd"/>
-      <w:r>
-        <w:t xml:space="preserve"> (Program page: </w:t>
+        <w:t xml:space="preserve">using Tensorflow, for Oxford Nanopore sequencer basecalling (Program page: </w:t>
       </w:r>
       <w:hyperlink r:id="rId10">
         <w:r>
@@ -677,7 +613,6 @@
       <w:r>
         <w:t xml:space="preserve">Developed a preprocessing tool </w:t>
       </w:r>
-      <w:proofErr w:type="spellStart"/>
       <w:r>
         <w:rPr>
           <w:b/>
@@ -685,17 +620,8 @@
         </w:rPr>
         <w:t>Nanopre</w:t>
       </w:r>
-      <w:proofErr w:type="spellEnd"/>
-      <w:r>
-        <w:t xml:space="preserve"> to identify the </w:t>
-      </w:r>
-      <w:proofErr w:type="spellStart"/>
-      <w:r>
-        <w:t>polyA</w:t>
-      </w:r>
-      <w:proofErr w:type="spellEnd"/>
-      <w:r>
-        <w:t xml:space="preserve"> region in the Nanopore RNA sequencing platform. (Program page: </w:t>
+      <w:r>
+        <w:t xml:space="preserve"> to identify the polyA region in the Nanopore RNA sequencing platform. (Program page: </w:t>
       </w:r>
       <w:hyperlink r:id="rId11">
         <w:r>
@@ -720,31 +646,7 @@
         <w:jc w:val="both"/>
       </w:pPr>
       <w:r>
-        <w:t xml:space="preserve">Prepared training dataset of DNA and RNA Nanopore </w:t>
-      </w:r>
-      <w:proofErr w:type="spellStart"/>
-      <w:r>
-        <w:t>basecalling</w:t>
-      </w:r>
-      <w:proofErr w:type="spellEnd"/>
-      <w:r>
-        <w:t xml:space="preserve"> reads, using </w:t>
-      </w:r>
-      <w:proofErr w:type="spellStart"/>
-      <w:r>
-        <w:t>Nanoraw</w:t>
-      </w:r>
-      <w:proofErr w:type="spellEnd"/>
-      <w:r>
-        <w:t xml:space="preserve"> and </w:t>
-      </w:r>
-      <w:proofErr w:type="spellStart"/>
-      <w:r>
-        <w:t>Graphmap</w:t>
-      </w:r>
-      <w:proofErr w:type="spellEnd"/>
-      <w:r>
-        <w:t xml:space="preserve"> to label the data. </w:t>
+        <w:t xml:space="preserve">Prepared training dataset of DNA and RNA Nanopore basecalling reads, using Nanoraw and Graphmap to label the data. </w:t>
       </w:r>
     </w:p>
     <w:p>
@@ -831,15 +733,7 @@
         <w:jc w:val="both"/>
       </w:pPr>
       <w:r>
-        <w:t xml:space="preserve">Constructed PHANTOM toolbox for projecting visual stimulation with conformal transformation, used for zebrafish tectum research. Program page in </w:t>
-      </w:r>
-      <w:proofErr w:type="spellStart"/>
-      <w:r>
-        <w:t>Github</w:t>
-      </w:r>
-      <w:proofErr w:type="spellEnd"/>
-      <w:r>
-        <w:t xml:space="preserve">: </w:t>
+        <w:t xml:space="preserve">Constructed PHANTOM toolbox for projecting visual stimulation with conformal transformation, used for zebrafish tectum research. Program page in Github: </w:t>
       </w:r>
       <w:hyperlink r:id="rId12">
         <w:r>
@@ -888,18 +782,8 @@
         <w:rPr>
           <w:b/>
         </w:rPr>
-        <w:t xml:space="preserve">Internship, Feedback in AIY neurons in Thermotaxis behavior of </w:t>
-      </w:r>
-      <w:proofErr w:type="spellStart"/>
-      <w:proofErr w:type="gramStart"/>
-      <w:r>
-        <w:rPr>
-          <w:b/>
-        </w:rPr>
-        <w:t>C.elegans</w:t>
-      </w:r>
-      <w:proofErr w:type="spellEnd"/>
-      <w:proofErr w:type="gramEnd"/>
+        <w:t>Internship, Feedback in AIY neurons in Thermotaxis behavior of C.elegans</w:t>
+      </w:r>
       <w:r>
         <w:rPr>
           <w:b/>
@@ -927,21 +811,7 @@
         <w:rPr>
           <w:b/>
         </w:rPr>
-        <w:t xml:space="preserve">Advisor: </w:t>
-      </w:r>
-      <w:proofErr w:type="spellStart"/>
-      <w:r>
-        <w:rPr>
-          <w:b/>
-        </w:rPr>
-        <w:t>Prof.Aravinthan</w:t>
-      </w:r>
-      <w:proofErr w:type="spellEnd"/>
-      <w:r>
-        <w:rPr>
-          <w:b/>
-        </w:rPr>
-        <w:t xml:space="preserve"> D.T. Samuel, Center for Brain Science, Harvard University, Boston</w:t>
+        <w:t>Advisor: Prof.Aravinthan D.T. Samuel, Center for Brain Science, Harvard University, Boston</w:t>
       </w:r>
     </w:p>
     <w:p>
@@ -955,17 +825,7 @@
         <w:jc w:val="both"/>
       </w:pPr>
       <w:r>
-        <w:t xml:space="preserve">Studied thermotaxis in </w:t>
-      </w:r>
-      <w:proofErr w:type="spellStart"/>
-      <w:proofErr w:type="gramStart"/>
-      <w:r>
-        <w:t>C.elegans</w:t>
-      </w:r>
-      <w:proofErr w:type="spellEnd"/>
-      <w:proofErr w:type="gramEnd"/>
-      <w:r>
-        <w:t xml:space="preserve"> with tracking and multi-neuron fluorescent marked. </w:t>
+        <w:t xml:space="preserve">Studied thermotaxis in C.elegans with tracking and multi-neuron fluorescent marked. </w:t>
       </w:r>
     </w:p>
     <w:p>
@@ -979,13 +839,8 @@
         <w:jc w:val="both"/>
       </w:pPr>
       <w:r>
-        <w:t xml:space="preserve">Cross &amp; keep the worm, experiment using a spinning disk confocal microscope and the afterward data acquisition &amp; processing with the combination of ImageJ (Miji) and </w:t>
-      </w:r>
-      <w:proofErr w:type="spellStart"/>
-      <w:r>
-        <w:t>Matlab</w:t>
-      </w:r>
-      <w:proofErr w:type="spellEnd"/>
+        <w:t>Cross &amp; keep the worm, experiment using a spinning disk confocal microscope and the afterward data acquisition &amp; processing with the combination of ImageJ (Miji) and Matlab</w:t>
+      </w:r>
     </w:p>
     <w:p>
       <w:pPr>
@@ -1025,37 +880,7 @@
         <w:rPr>
           <w:b/>
         </w:rPr>
-        <w:t xml:space="preserve">Research Assistant, Locomotion and PH </w:t>
-      </w:r>
-      <w:proofErr w:type="spellStart"/>
-      <w:r>
-        <w:rPr>
-          <w:b/>
-        </w:rPr>
-        <w:t>sensoring</w:t>
-      </w:r>
-      <w:proofErr w:type="spellEnd"/>
-      <w:r>
-        <w:rPr>
-          <w:b/>
-        </w:rPr>
-        <w:t xml:space="preserve"> mechanism in </w:t>
-      </w:r>
-      <w:proofErr w:type="spellStart"/>
-      <w:proofErr w:type="gramStart"/>
-      <w:r>
-        <w:rPr>
-          <w:b/>
-        </w:rPr>
-        <w:t>C.elegans</w:t>
-      </w:r>
-      <w:proofErr w:type="spellEnd"/>
-      <w:proofErr w:type="gramEnd"/>
-      <w:r>
-        <w:rPr>
-          <w:b/>
-        </w:rPr>
-        <w:t xml:space="preserve"> &amp; fast reaction tracking System development</w:t>
+        <w:t>Research Assistant, Locomotion and PH sensoring mechanism in C.elegans &amp; fast reaction tracking System development</w:t>
       </w:r>
     </w:p>
     <w:p>
@@ -1099,25 +924,7 @@
         <w:jc w:val="both"/>
       </w:pPr>
       <w:r>
-        <w:t xml:space="preserve">Marked GCaMP6 into the </w:t>
-      </w:r>
-      <w:proofErr w:type="spellStart"/>
-      <w:proofErr w:type="gramStart"/>
-      <w:r>
-        <w:t>C.elegans</w:t>
-      </w:r>
-      <w:proofErr w:type="spellEnd"/>
-      <w:proofErr w:type="gramEnd"/>
-      <w:r>
-        <w:t xml:space="preserve"> ASH, AWC, ASE neurons to testify and determine the neuron responsible for PH </w:t>
-      </w:r>
-      <w:proofErr w:type="spellStart"/>
-      <w:r>
-        <w:t>sensoring</w:t>
-      </w:r>
-      <w:proofErr w:type="spellEnd"/>
-      <w:r>
-        <w:t>.</w:t>
+        <w:t>Marked GCaMP6 into the C.elegans ASH, AWC, ASE neurons to testify and determine the neuron responsible for PH sensoring.</w:t>
       </w:r>
     </w:p>
     <w:p>
@@ -1131,25 +938,7 @@
         <w:jc w:val="both"/>
       </w:pPr>
       <w:r>
-        <w:t xml:space="preserve">Developed a neuro-muscle model of </w:t>
-      </w:r>
-      <w:proofErr w:type="spellStart"/>
-      <w:proofErr w:type="gramStart"/>
-      <w:r>
-        <w:t>C.elegans</w:t>
-      </w:r>
-      <w:proofErr w:type="spellEnd"/>
-      <w:proofErr w:type="gramEnd"/>
-      <w:r>
-        <w:t xml:space="preserve"> motor system and proved the theoretical prediction of gait adaptation in </w:t>
-      </w:r>
-      <w:proofErr w:type="spellStart"/>
-      <w:r>
-        <w:t>C.elegans</w:t>
-      </w:r>
-      <w:proofErr w:type="spellEnd"/>
-      <w:r>
-        <w:t>.</w:t>
+        <w:t>Developed a neuro-muscle model of C.elegans motor system and proved the theoretical prediction of gait adaptation in C.elegans.</w:t>
       </w:r>
     </w:p>
     <w:p>
@@ -1164,17 +953,7 @@
       </w:pPr>
       <w:r>
         <w:lastRenderedPageBreak/>
-        <w:t xml:space="preserve">Recorded and analyzed long-term locomotion parameters of </w:t>
-      </w:r>
-      <w:proofErr w:type="spellStart"/>
-      <w:proofErr w:type="gramStart"/>
-      <w:r>
-        <w:t>C.elegans</w:t>
-      </w:r>
-      <w:proofErr w:type="spellEnd"/>
-      <w:proofErr w:type="gramEnd"/>
-      <w:r>
-        <w:t xml:space="preserve"> by using a tracking and photographing system.</w:t>
+        <w:t>Recorded and analyzed long-term locomotion parameters of C.elegans by using a tracking and photographing system.</w:t>
       </w:r>
     </w:p>
     <w:p>
@@ -1188,25 +967,7 @@
         <w:jc w:val="both"/>
       </w:pPr>
       <w:r>
-        <w:t xml:space="preserve">Developed a visualization tool with </w:t>
-      </w:r>
-      <w:proofErr w:type="spellStart"/>
-      <w:r>
-        <w:t>openGL</w:t>
-      </w:r>
-      <w:proofErr w:type="spellEnd"/>
-      <w:r>
-        <w:t xml:space="preserve"> to describe and simplify the neuron network in </w:t>
-      </w:r>
-      <w:proofErr w:type="spellStart"/>
-      <w:proofErr w:type="gramStart"/>
-      <w:r>
-        <w:t>C.elegans</w:t>
-      </w:r>
-      <w:proofErr w:type="spellEnd"/>
-      <w:proofErr w:type="gramEnd"/>
-      <w:r>
-        <w:t>, and enabled the tool to search the whole neural pathway through any two given neurons.</w:t>
+        <w:t>Developed a visualization tool with openGL to describe and simplify the neuron network in C.elegans, and enabled the tool to search the whole neural pathway through any two given neurons.</w:t>
       </w:r>
     </w:p>
     <w:p>
@@ -1220,13 +981,8 @@
         <w:jc w:val="both"/>
       </w:pPr>
       <w:r>
-        <w:t xml:space="preserve">Built a tracking system as one of the contributors, which could achieve high-precision (accuracy below 1 micron) tracking and photographing and simultaneous data collection &amp; </w:t>
-      </w:r>
-      <w:proofErr w:type="gramStart"/>
-      <w:r>
-        <w:t>processing</w:t>
-      </w:r>
-      <w:proofErr w:type="gramEnd"/>
+        <w:t>Built a tracking system as one of the contributors, which could achieve high-precision (accuracy below 1 micron) tracking and photographing and simultaneous data collection &amp; processing</w:t>
+      </w:r>
     </w:p>
     <w:p>
       <w:pPr>
@@ -1239,17 +995,7 @@
         <w:jc w:val="both"/>
       </w:pPr>
       <w:r>
-        <w:t xml:space="preserve">Modified and developed a “snake” model based algorithm for robust and precise </w:t>
-      </w:r>
-      <w:proofErr w:type="spellStart"/>
-      <w:proofErr w:type="gramStart"/>
-      <w:r>
-        <w:t>C.elegans</w:t>
-      </w:r>
-      <w:proofErr w:type="spellEnd"/>
-      <w:proofErr w:type="gramEnd"/>
-      <w:r>
-        <w:t xml:space="preserve"> center line extraction.</w:t>
+        <w:t>Modified and developed a “snake” model based algorithm for robust and precise C.elegans center line extraction.</w:t>
       </w:r>
     </w:p>
     <w:p>
@@ -1349,7 +1095,14 @@
         <w:rPr>
           <w:b/>
         </w:rPr>
-        <w:t xml:space="preserve">d Scientist </w:t>
+        <w:t>d Scientist</w:t>
+      </w:r>
+      <w:r>
+        <w:rPr>
+          <w:rFonts w:hint="eastAsia"/>
+          <w:b/>
+        </w:rPr>
+        <w:t>,</w:t>
       </w:r>
       <w:r>
         <w:rPr>
@@ -1388,7 +1141,19 @@
         <w:rPr>
           <w:b/>
         </w:rPr>
-        <w:t>mazon, United States</w:t>
+        <w:t>mazon</w:t>
+      </w:r>
+      <w:r>
+        <w:rPr>
+          <w:b/>
+        </w:rPr>
+        <w:t xml:space="preserve"> Alexa</w:t>
+      </w:r>
+      <w:r>
+        <w:rPr>
+          <w:b/>
+        </w:rPr>
+        <w:t>, United States</w:t>
       </w:r>
     </w:p>
     <w:p>
@@ -1406,10 +1171,7 @@
         <w:jc w:val="both"/>
       </w:pPr>
       <w:r>
-        <w:t>Tool integration in Large Language models through self-supervised learning</w:t>
-      </w:r>
-      <w:r>
-        <w:t>.</w:t>
+        <w:t>Tool integration in Large Language models through self-supervised learning.</w:t>
       </w:r>
     </w:p>
     <w:p>
@@ -1443,7 +1205,13 @@
         <w:rPr>
           <w:b/>
         </w:rPr>
-        <w:t>Algorithm Engineer Winter Intern</w:t>
+        <w:t>Algorithm Enginee</w:t>
+      </w:r>
+      <w:r>
+        <w:rPr>
+          <w:b/>
+        </w:rPr>
+        <w:t>r</w:t>
       </w:r>
       <w:r>
         <w:rPr>
@@ -1474,7 +1242,21 @@
           <w:b/>
           <w:bCs/>
         </w:rPr>
-        <w:t>Alibaba, Hangzhou, China</w:t>
+        <w:t>Alibaba</w:t>
+      </w:r>
+      <w:r>
+        <w:rPr>
+          <w:b/>
+          <w:bCs/>
+        </w:rPr>
+        <w:t xml:space="preserve"> Cloud</w:t>
+      </w:r>
+      <w:r>
+        <w:rPr>
+          <w:b/>
+          <w:bCs/>
+        </w:rPr>
+        <w:t>, Hangzhou, China</w:t>
       </w:r>
     </w:p>
     <w:p>
@@ -1536,19 +1318,11 @@
         <w:spacing w:line="240" w:lineRule="exact"/>
         <w:jc w:val="both"/>
       </w:pPr>
-      <w:proofErr w:type="spellStart"/>
-      <w:r>
-        <w:rPr>
-          <w:b/>
-        </w:rPr>
-        <w:t>Novogene</w:t>
-      </w:r>
-      <w:proofErr w:type="spellEnd"/>
-      <w:r>
-        <w:rPr>
-          <w:b/>
-        </w:rPr>
-        <w:t xml:space="preserve"> Europe, Beijing, China </w:t>
+      <w:r>
+        <w:rPr>
+          <w:b/>
+        </w:rPr>
+        <w:t xml:space="preserve">Novogene Europe, Beijing, China </w:t>
       </w:r>
       <w:r>
         <w:rPr>
@@ -1826,29 +1600,8 @@
           <w:sz w:val="20"/>
           <w:szCs w:val="20"/>
         </w:rPr>
-        <w:t xml:space="preserve">., Stoiber, M., Bar-Joseph, </w:t>
-      </w:r>
-      <w:proofErr w:type="gramStart"/>
-      <w:r>
-        <w:rPr>
-          <w:rFonts w:ascii="Times New Roman" w:hAnsi="Times New Roman"/>
-          <w:iCs/>
-          <w:sz w:val="20"/>
-          <w:szCs w:val="20"/>
-        </w:rPr>
-        <w:t>Z.</w:t>
-      </w:r>
-      <w:proofErr w:type="gramEnd"/>
-      <w:r>
-        <w:rPr>
-          <w:rFonts w:ascii="Times New Roman" w:hAnsi="Times New Roman"/>
-          <w:iCs/>
-          <w:sz w:val="20"/>
-          <w:szCs w:val="20"/>
-        </w:rPr>
-        <w:t xml:space="preserve"> and Kingsford C., (2024). Detecting m6A RNA modification from nanopore sequencing using a semi-supervised learning framework. </w:t>
-      </w:r>
-      <w:proofErr w:type="spellStart"/>
+        <w:t xml:space="preserve">., Stoiber, M., Bar-Joseph, Z. and Kingsford C., (2024). Detecting m6A RNA modification from nanopore sequencing using a semi-supervised learning framework. </w:t>
+      </w:r>
       <w:r>
         <w:rPr>
           <w:rFonts w:ascii="Times New Roman" w:hAnsi="Times New Roman"/>
@@ -1858,7 +1611,6 @@
         </w:rPr>
         <w:t>bioRxiv</w:t>
       </w:r>
-      <w:proofErr w:type="spellEnd"/>
     </w:p>
     <w:p>
       <w:pPr>
@@ -1976,43 +1728,7 @@
           <w:sz w:val="20"/>
           <w:szCs w:val="20"/>
         </w:rPr>
-        <w:t xml:space="preserve">, Blaskovich, M. A., Cooper, M. A., &amp; Coin, L. J. (2020). Evaluating the genome and </w:t>
-      </w:r>
-      <w:proofErr w:type="spellStart"/>
-      <w:r>
-        <w:rPr>
-          <w:rFonts w:ascii="Times New Roman" w:hAnsi="Times New Roman"/>
-          <w:sz w:val="20"/>
-          <w:szCs w:val="20"/>
-        </w:rPr>
-        <w:t>resistome</w:t>
-      </w:r>
-      <w:proofErr w:type="spellEnd"/>
-      <w:r>
-        <w:rPr>
-          <w:rFonts w:ascii="Times New Roman" w:hAnsi="Times New Roman"/>
-          <w:sz w:val="20"/>
-          <w:szCs w:val="20"/>
-        </w:rPr>
-        <w:t xml:space="preserve"> of extensively </w:t>
-      </w:r>
-      <w:proofErr w:type="gramStart"/>
-      <w:r>
-        <w:rPr>
-          <w:rFonts w:ascii="Times New Roman" w:hAnsi="Times New Roman"/>
-          <w:sz w:val="20"/>
-          <w:szCs w:val="20"/>
-        </w:rPr>
-        <w:t>drug-resistant</w:t>
-      </w:r>
-      <w:proofErr w:type="gramEnd"/>
-      <w:r>
-        <w:rPr>
-          <w:rFonts w:ascii="Times New Roman" w:hAnsi="Times New Roman"/>
-          <w:sz w:val="20"/>
-          <w:szCs w:val="20"/>
-        </w:rPr>
-        <w:t xml:space="preserve"> Klebsiella pneumoniae using native DNA and RNA Nanopore sequencing.</w:t>
+        <w:t>, Blaskovich, M. A., Cooper, M. A., &amp; Coin, L. J. (2020). Evaluating the genome and resistome of extensively drug-resistant Klebsiella pneumoniae using native DNA and RNA Nanopore sequencing.</w:t>
       </w:r>
       <w:r>
         <w:rPr>
@@ -2021,9 +1737,42 @@
           <w:sz w:val="20"/>
           <w:szCs w:val="20"/>
         </w:rPr>
-        <w:t> </w:t>
-      </w:r>
-      <w:proofErr w:type="spellStart"/>
+        <w:t> GigaScience, 9(2), giaa002.</w:t>
+      </w:r>
+    </w:p>
+    <w:p>
+      <w:pPr>
+        <w:pStyle w:val="af0"/>
+        <w:numPr>
+          <w:ilvl w:val="0"/>
+          <w:numId w:val="1"/>
+        </w:numPr>
+        <w:spacing w:after="0" w:line="240" w:lineRule="exact"/>
+        <w:jc w:val="both"/>
+        <w:rPr>
+          <w:rFonts w:ascii="Times New Roman" w:hAnsi="Times New Roman"/>
+          <w:sz w:val="20"/>
+          <w:szCs w:val="20"/>
+        </w:rPr>
+      </w:pPr>
+      <w:r>
+        <w:rPr>
+          <w:rFonts w:ascii="Times New Roman" w:hAnsi="Times New Roman"/>
+          <w:b/>
+          <w:bCs/>
+          <w:sz w:val="20"/>
+          <w:szCs w:val="20"/>
+        </w:rPr>
+        <w:t>Teng, H.</w:t>
+      </w:r>
+      <w:r>
+        <w:rPr>
+          <w:rFonts w:ascii="Times New Roman" w:hAnsi="Times New Roman"/>
+          <w:sz w:val="20"/>
+          <w:szCs w:val="20"/>
+        </w:rPr>
+        <w:t>, Cao, M. D., Hall, M. B., Duarte, T., Wang, S., &amp; Coin, L. J. (2018). Chiron: translating nanopore raw signal directly into nucleotide sequence using deep learning. </w:t>
+      </w:r>
       <w:r>
         <w:rPr>
           <w:rFonts w:ascii="Times New Roman" w:hAnsi="Times New Roman"/>
@@ -2031,132 +1780,32 @@
           <w:sz w:val="20"/>
           <w:szCs w:val="20"/>
         </w:rPr>
-        <w:t>GigaScience</w:t>
-      </w:r>
-      <w:proofErr w:type="spellEnd"/>
-      <w:r>
+        <w:t>GigaScience, 7(5), giy037.</w:t>
+      </w:r>
+    </w:p>
+    <w:p>
+      <w:pPr>
+        <w:pStyle w:val="af0"/>
+        <w:numPr>
+          <w:ilvl w:val="0"/>
+          <w:numId w:val="1"/>
+        </w:numPr>
+        <w:spacing w:after="0" w:line="240" w:lineRule="exact"/>
+        <w:jc w:val="both"/>
         <w:rPr>
           <w:rFonts w:ascii="Times New Roman" w:hAnsi="Times New Roman"/>
           <w:i/>
           <w:sz w:val="20"/>
           <w:szCs w:val="20"/>
         </w:rPr>
-        <w:t>, 9(2), giaa002.</w:t>
-      </w:r>
-    </w:p>
-    <w:p>
-      <w:pPr>
-        <w:pStyle w:val="af0"/>
-        <w:numPr>
-          <w:ilvl w:val="0"/>
-          <w:numId w:val="1"/>
-        </w:numPr>
-        <w:spacing w:after="0" w:line="240" w:lineRule="exact"/>
-        <w:jc w:val="both"/>
-        <w:rPr>
-          <w:rFonts w:ascii="Times New Roman" w:hAnsi="Times New Roman"/>
-          <w:sz w:val="20"/>
-          <w:szCs w:val="20"/>
-        </w:rPr>
-      </w:pPr>
-      <w:r>
-        <w:rPr>
-          <w:rFonts w:ascii="Times New Roman" w:hAnsi="Times New Roman"/>
-          <w:b/>
-          <w:bCs/>
-          <w:sz w:val="20"/>
-          <w:szCs w:val="20"/>
-        </w:rPr>
-        <w:t>Teng, H.</w:t>
-      </w:r>
-      <w:r>
-        <w:rPr>
-          <w:rFonts w:ascii="Times New Roman" w:hAnsi="Times New Roman"/>
-          <w:sz w:val="20"/>
-          <w:szCs w:val="20"/>
-        </w:rPr>
-        <w:t>, Cao, M. D., Hall, M. B., Duarte, T., Wang, S., &amp; Coin, L. J. (2018). Chiron: translating nanopore raw signal directly into nucleotide sequence using deep learning. </w:t>
-      </w:r>
-      <w:proofErr w:type="spellStart"/>
-      <w:r>
-        <w:rPr>
-          <w:rFonts w:ascii="Times New Roman" w:hAnsi="Times New Roman"/>
-          <w:i/>
-          <w:sz w:val="20"/>
-          <w:szCs w:val="20"/>
-        </w:rPr>
-        <w:t>GigaScience</w:t>
-      </w:r>
-      <w:proofErr w:type="spellEnd"/>
-      <w:r>
-        <w:rPr>
-          <w:rFonts w:ascii="Times New Roman" w:hAnsi="Times New Roman"/>
-          <w:i/>
-          <w:sz w:val="20"/>
-          <w:szCs w:val="20"/>
-        </w:rPr>
-        <w:t>, 7(5), giy037.</w:t>
-      </w:r>
-    </w:p>
-    <w:p>
-      <w:pPr>
-        <w:pStyle w:val="af0"/>
-        <w:numPr>
-          <w:ilvl w:val="0"/>
-          <w:numId w:val="1"/>
-        </w:numPr>
-        <w:spacing w:after="0" w:line="240" w:lineRule="exact"/>
-        <w:jc w:val="both"/>
-        <w:rPr>
-          <w:rFonts w:ascii="Times New Roman" w:hAnsi="Times New Roman"/>
-          <w:i/>
-          <w:sz w:val="20"/>
-          <w:szCs w:val="20"/>
-        </w:rPr>
-      </w:pPr>
-      <w:r>
-        <w:rPr>
-          <w:rFonts w:ascii="Times New Roman" w:hAnsi="Times New Roman"/>
-          <w:sz w:val="20"/>
-          <w:szCs w:val="20"/>
-        </w:rPr>
-        <w:t xml:space="preserve">Avitan, L., </w:t>
-      </w:r>
-      <w:proofErr w:type="spellStart"/>
-      <w:r>
-        <w:rPr>
-          <w:rFonts w:ascii="Times New Roman" w:hAnsi="Times New Roman"/>
-          <w:sz w:val="20"/>
-          <w:szCs w:val="20"/>
-        </w:rPr>
-        <w:t>Pujic</w:t>
-      </w:r>
-      <w:proofErr w:type="spellEnd"/>
-      <w:r>
-        <w:rPr>
-          <w:rFonts w:ascii="Times New Roman" w:hAnsi="Times New Roman"/>
-          <w:sz w:val="20"/>
-          <w:szCs w:val="20"/>
-        </w:rPr>
-        <w:t xml:space="preserve">, Z., </w:t>
-      </w:r>
-      <w:proofErr w:type="spellStart"/>
-      <w:r>
-        <w:rPr>
-          <w:rFonts w:ascii="Times New Roman" w:hAnsi="Times New Roman"/>
-          <w:sz w:val="20"/>
-          <w:szCs w:val="20"/>
-        </w:rPr>
-        <w:t>Mölter</w:t>
-      </w:r>
-      <w:proofErr w:type="spellEnd"/>
-      <w:r>
-        <w:rPr>
-          <w:rFonts w:ascii="Times New Roman" w:hAnsi="Times New Roman"/>
-          <w:sz w:val="20"/>
-          <w:szCs w:val="20"/>
-        </w:rPr>
-        <w:t xml:space="preserve">, J., Van De Poll, M., Sun, B., </w:t>
+      </w:pPr>
+      <w:r>
+        <w:rPr>
+          <w:rFonts w:ascii="Times New Roman" w:hAnsi="Times New Roman"/>
+          <w:sz w:val="20"/>
+          <w:szCs w:val="20"/>
+        </w:rPr>
+        <w:t xml:space="preserve">Avitan, L., Pujic, Z., Mölter, J., Van De Poll, M., Sun, B., </w:t>
       </w:r>
       <w:r>
         <w:rPr>
@@ -2227,27 +1876,7 @@
           <w:sz w:val="20"/>
           <w:szCs w:val="20"/>
         </w:rPr>
-        <w:t xml:space="preserve"> “A neuron-muscle circuit model of </w:t>
-      </w:r>
-      <w:proofErr w:type="spellStart"/>
-      <w:proofErr w:type="gramStart"/>
-      <w:r>
-        <w:rPr>
-          <w:rFonts w:ascii="Times New Roman" w:hAnsi="Times New Roman"/>
-          <w:sz w:val="20"/>
-          <w:szCs w:val="20"/>
-        </w:rPr>
-        <w:t>C.elegans’s</w:t>
-      </w:r>
-      <w:proofErr w:type="spellEnd"/>
-      <w:proofErr w:type="gramEnd"/>
-      <w:r>
-        <w:rPr>
-          <w:rFonts w:ascii="Times New Roman" w:hAnsi="Times New Roman"/>
-          <w:sz w:val="20"/>
-          <w:szCs w:val="20"/>
-        </w:rPr>
-        <w:t xml:space="preserve"> locomotion.” </w:t>
+        <w:t xml:space="preserve"> “A neuron-muscle circuit model of C.elegans’s locomotion.” </w:t>
       </w:r>
       <w:r>
         <w:rPr>
@@ -2395,15 +2024,7 @@
         <w:jc w:val="both"/>
       </w:pPr>
       <w:r>
-        <w:t xml:space="preserve">Featured courses: Probabilistic Graphical Models (10-708) A+, Deep Reinforcement </w:t>
-      </w:r>
-      <w:proofErr w:type="spellStart"/>
-      <w:r>
-        <w:t>Learning&amp;Control</w:t>
-      </w:r>
-      <w:proofErr w:type="spellEnd"/>
-      <w:r>
-        <w:t xml:space="preserve"> (10-703), Convex Optimization (10-725) A+</w:t>
+        <w:t>Featured courses: Probabilistic Graphical Models (10-708) A+, Deep Reinforcement Learning&amp;Control (10-703), Convex Optimization (10-725) A+</w:t>
       </w:r>
     </w:p>
     <w:p>
@@ -2452,15 +2073,7 @@
         <w:jc w:val="both"/>
       </w:pPr>
       <w:r>
-        <w:t xml:space="preserve">Advisor: Prof. </w:t>
-      </w:r>
-      <w:proofErr w:type="spellStart"/>
-      <w:r>
-        <w:t>Lichlan</w:t>
-      </w:r>
-      <w:proofErr w:type="spellEnd"/>
-      <w:r>
-        <w:t xml:space="preserve"> Coin, Institute of Molecular Bioscience, University of Queensland</w:t>
+        <w:t>Advisor: Prof. Lichlan Coin, Institute of Molecular Bioscience, University of Queensland</w:t>
       </w:r>
     </w:p>
     <w:p>
@@ -2846,25 +2459,7 @@
           <w:sz w:val="20"/>
           <w:szCs w:val="20"/>
         </w:rPr>
-        <w:t xml:space="preserve">Programming: Python, C, C++, </w:t>
-      </w:r>
-      <w:proofErr w:type="spellStart"/>
-      <w:r>
-        <w:rPr>
-          <w:rFonts w:ascii="Times New Roman" w:hAnsi="Times New Roman"/>
-          <w:sz w:val="20"/>
-          <w:szCs w:val="20"/>
-        </w:rPr>
-        <w:t>Matlab</w:t>
-      </w:r>
-      <w:proofErr w:type="spellEnd"/>
-      <w:r>
-        <w:rPr>
-          <w:rFonts w:ascii="Times New Roman" w:hAnsi="Times New Roman"/>
-          <w:sz w:val="20"/>
-          <w:szCs w:val="20"/>
-        </w:rPr>
-        <w:t>, R, Linux, LaTeX,</w:t>
+        <w:t>Programming: Python, C, C++, Matlab, R, Linux, LaTeX,</w:t>
       </w:r>
     </w:p>
     <w:p>
@@ -2883,113 +2478,13 @@
           <w:szCs w:val="20"/>
         </w:rPr>
       </w:pPr>
-      <w:proofErr w:type="spellStart"/>
-      <w:r>
-        <w:rPr>
-          <w:rFonts w:ascii="Times New Roman" w:hAnsi="Times New Roman"/>
-          <w:sz w:val="20"/>
-          <w:szCs w:val="20"/>
-        </w:rPr>
-        <w:t>Packages&amp;Platforms</w:t>
-      </w:r>
-      <w:proofErr w:type="spellEnd"/>
-      <w:r>
-        <w:rPr>
-          <w:rFonts w:ascii="Times New Roman" w:hAnsi="Times New Roman"/>
-          <w:sz w:val="20"/>
-          <w:szCs w:val="20"/>
-        </w:rPr>
-        <w:t xml:space="preserve">: </w:t>
-      </w:r>
-      <w:proofErr w:type="spellStart"/>
-      <w:r>
-        <w:rPr>
-          <w:rFonts w:ascii="Times New Roman" w:hAnsi="Times New Roman"/>
-          <w:sz w:val="20"/>
-          <w:szCs w:val="20"/>
-        </w:rPr>
-        <w:t>Tensorflow</w:t>
-      </w:r>
-      <w:proofErr w:type="spellEnd"/>
-      <w:r>
-        <w:rPr>
-          <w:rFonts w:ascii="Times New Roman" w:hAnsi="Times New Roman"/>
-          <w:sz w:val="20"/>
-          <w:szCs w:val="20"/>
-        </w:rPr>
-        <w:t xml:space="preserve">, </w:t>
-      </w:r>
-      <w:proofErr w:type="spellStart"/>
-      <w:r>
-        <w:rPr>
-          <w:rFonts w:ascii="Times New Roman" w:hAnsi="Times New Roman"/>
-          <w:sz w:val="20"/>
-          <w:szCs w:val="20"/>
-        </w:rPr>
-        <w:t>MXNet</w:t>
-      </w:r>
-      <w:proofErr w:type="spellEnd"/>
-      <w:r>
-        <w:rPr>
-          <w:rFonts w:ascii="Times New Roman" w:hAnsi="Times New Roman"/>
-          <w:sz w:val="20"/>
-          <w:szCs w:val="20"/>
-        </w:rPr>
-        <w:t xml:space="preserve">, Caffe, CUDA, </w:t>
-      </w:r>
-      <w:proofErr w:type="spellStart"/>
-      <w:r>
-        <w:rPr>
-          <w:rFonts w:ascii="Times New Roman" w:hAnsi="Times New Roman"/>
-          <w:sz w:val="20"/>
-          <w:szCs w:val="20"/>
-        </w:rPr>
-        <w:t>cuDNN</w:t>
-      </w:r>
-      <w:proofErr w:type="spellEnd"/>
-      <w:r>
-        <w:rPr>
-          <w:rFonts w:ascii="Times New Roman" w:hAnsi="Times New Roman"/>
-          <w:sz w:val="20"/>
-          <w:szCs w:val="20"/>
-        </w:rPr>
-        <w:t xml:space="preserve">, OpenGL, BWA, </w:t>
-      </w:r>
-      <w:proofErr w:type="spellStart"/>
-      <w:r>
-        <w:rPr>
-          <w:rFonts w:ascii="Times New Roman" w:hAnsi="Times New Roman"/>
-          <w:sz w:val="20"/>
-          <w:szCs w:val="20"/>
-        </w:rPr>
-        <w:t>SAMtools</w:t>
-      </w:r>
-      <w:proofErr w:type="spellEnd"/>
-      <w:r>
-        <w:rPr>
-          <w:rFonts w:ascii="Times New Roman" w:hAnsi="Times New Roman"/>
-          <w:sz w:val="20"/>
-          <w:szCs w:val="20"/>
-        </w:rPr>
-        <w:t xml:space="preserve">, Velvet, DIAMOND, BLAST+, Minimap2, H5py, </w:t>
-      </w:r>
-      <w:proofErr w:type="spellStart"/>
-      <w:r>
-        <w:rPr>
-          <w:rFonts w:ascii="Times New Roman" w:hAnsi="Times New Roman"/>
-          <w:sz w:val="20"/>
-          <w:szCs w:val="20"/>
-        </w:rPr>
-        <w:t>Psychtoolbox</w:t>
-      </w:r>
-      <w:proofErr w:type="spellEnd"/>
-      <w:r>
-        <w:rPr>
-          <w:rFonts w:ascii="Times New Roman" w:hAnsi="Times New Roman"/>
-          <w:sz w:val="20"/>
-          <w:szCs w:val="20"/>
-        </w:rPr>
-        <w:t>, LabVIEW, Arduino.</w:t>
+      <w:r>
+        <w:rPr>
+          <w:rFonts w:ascii="Times New Roman" w:hAnsi="Times New Roman"/>
+          <w:sz w:val="20"/>
+          <w:szCs w:val="20"/>
+        </w:rPr>
+        <w:t>Packages&amp;Platforms: Tensorflow, MXNet, Caffe, CUDA, cuDNN, OpenGL, BWA, SAMtools, Velvet, DIAMOND, BLAST+, Minimap2, H5py, Psychtoolbox, LabVIEW, Arduino.</w:t>
       </w:r>
     </w:p>
     <w:p>
@@ -3014,43 +2509,7 @@
           <w:sz w:val="20"/>
           <w:szCs w:val="20"/>
         </w:rPr>
-        <w:t xml:space="preserve">Software: </w:t>
-      </w:r>
-      <w:proofErr w:type="spellStart"/>
-      <w:r>
-        <w:rPr>
-          <w:rFonts w:ascii="Times New Roman" w:hAnsi="Times New Roman"/>
-          <w:sz w:val="20"/>
-          <w:szCs w:val="20"/>
-        </w:rPr>
-        <w:t>PyMOL</w:t>
-      </w:r>
-      <w:proofErr w:type="spellEnd"/>
-      <w:r>
-        <w:rPr>
-          <w:rFonts w:ascii="Times New Roman" w:hAnsi="Times New Roman"/>
-          <w:sz w:val="20"/>
-          <w:szCs w:val="20"/>
-        </w:rPr>
-        <w:t xml:space="preserve">, </w:t>
-      </w:r>
-      <w:proofErr w:type="gramStart"/>
-      <w:r>
-        <w:rPr>
-          <w:rFonts w:ascii="Times New Roman" w:hAnsi="Times New Roman"/>
-          <w:sz w:val="20"/>
-          <w:szCs w:val="20"/>
-        </w:rPr>
-        <w:t>Fluent(</w:t>
-      </w:r>
-      <w:proofErr w:type="gramEnd"/>
-      <w:r>
-        <w:rPr>
-          <w:rFonts w:ascii="Times New Roman" w:hAnsi="Times New Roman"/>
-          <w:sz w:val="20"/>
-          <w:szCs w:val="20"/>
-        </w:rPr>
-        <w:t xml:space="preserve">ANSYS), Origin, AutoCAD, Primer Premier, DNA Man, Microsoft Office, </w:t>
+        <w:t xml:space="preserve">Software: PyMOL, Fluent(ANSYS), Origin, AutoCAD, Primer Premier, DNA Man, Microsoft Office, </w:t>
       </w:r>
     </w:p>
     <w:p>
@@ -3100,25 +2559,7 @@
           <w:sz w:val="20"/>
           <w:szCs w:val="20"/>
         </w:rPr>
-        <w:t xml:space="preserve">Language: </w:t>
-      </w:r>
-      <w:proofErr w:type="gramStart"/>
-      <w:r>
-        <w:rPr>
-          <w:rFonts w:ascii="Times New Roman" w:hAnsi="Times New Roman"/>
-          <w:sz w:val="20"/>
-          <w:szCs w:val="20"/>
-        </w:rPr>
-        <w:t>Chinese(</w:t>
-      </w:r>
-      <w:proofErr w:type="gramEnd"/>
-      <w:r>
-        <w:rPr>
-          <w:rFonts w:ascii="Times New Roman" w:hAnsi="Times New Roman"/>
-          <w:sz w:val="20"/>
-          <w:szCs w:val="20"/>
-        </w:rPr>
-        <w:t>Mother Language), English(Fluent), Spanish(basic), German (Pizza-orderable)</w:t>
+        <w:t>Language: Chinese(Mother Language), English(Fluent), Spanish(basic), German (Pizza-orderable)</w:t>
       </w:r>
     </w:p>
     <w:p>
@@ -3165,25 +2606,7 @@
           <w:sz w:val="20"/>
           <w:szCs w:val="20"/>
         </w:rPr>
-        <w:t xml:space="preserve">Proficient in Piano playing, learned </w:t>
-      </w:r>
-      <w:proofErr w:type="gramStart"/>
-      <w:r>
-        <w:rPr>
-          <w:rFonts w:ascii="Times New Roman" w:hAnsi="Times New Roman"/>
-          <w:sz w:val="20"/>
-          <w:szCs w:val="20"/>
-        </w:rPr>
-        <w:t>since</w:t>
-      </w:r>
-      <w:proofErr w:type="gramEnd"/>
-      <w:r>
-        <w:rPr>
-          <w:rFonts w:ascii="Times New Roman" w:hAnsi="Times New Roman"/>
-          <w:sz w:val="20"/>
-          <w:szCs w:val="20"/>
-        </w:rPr>
-        <w:t xml:space="preserve"> 6 years old. Skillful in saxophone.</w:t>
+        <w:t>Proficient in Piano playing, learned since 6 years old. Skillful in saxophone.</w:t>
       </w:r>
     </w:p>
     <w:sectPr>
@@ -4499,7 +3922,6 @@
   <w:style w:type="character" w:default="1" w:styleId="a1">
     <w:name w:val="Default Paragraph Font"/>
     <w:uiPriority w:val="1"/>
-    <w:semiHidden/>
     <w:unhideWhenUsed/>
   </w:style>
   <w:style w:type="table" w:default="1" w:styleId="a2">

</xml_diff>